<commit_message>
started changes based on feedback
Feedback from tutor
</commit_message>
<xml_diff>
--- a/Documents/Prototype report/w1826138_Wallyson_Silva$6COSC023W_PSDP_Template_CS&SA.docx
+++ b/Documents/Prototype report/w1826138_Wallyson_Silva$6COSC023W_PSDP_Template_CS&SA.docx
@@ -275,27 +275,7 @@
           <w:szCs w:val="26"/>
           <w:lang w:val="en-US"/>
         </w:rPr>
-        <w:t xml:space="preserve">This report </w:t>
-      </w:r>
-      <w:proofErr w:type="gramStart"/>
-      <w:r>
-        <w:rPr>
-          <w:rFonts w:ascii="Arial" w:hAnsi="Arial" w:cs="Arial"/>
-          <w:sz w:val="26"/>
-          <w:szCs w:val="26"/>
-          <w:lang w:val="en-US"/>
-        </w:rPr>
-        <w:t>is submitted</w:t>
-      </w:r>
-      <w:proofErr w:type="gramEnd"/>
-      <w:r>
-        <w:rPr>
-          <w:rFonts w:ascii="Arial" w:hAnsi="Arial" w:cs="Arial"/>
-          <w:sz w:val="26"/>
-          <w:szCs w:val="26"/>
-          <w:lang w:val="en-US"/>
-        </w:rPr>
-        <w:t xml:space="preserve"> in partial fulfillment of the requirements for the </w:t>
+        <w:t xml:space="preserve">This report is submitted in partial fulfillment of the requirements for the </w:t>
       </w:r>
     </w:p>
     <w:p>
@@ -3846,23 +3826,7 @@
           <w:rFonts w:ascii="Arial" w:hAnsi="Arial" w:cs="Arial"/>
           <w:sz w:val="24"/>
         </w:rPr>
-        <w:t xml:space="preserve"> </w:t>
-      </w:r>
-      <w:proofErr w:type="spellStart"/>
-      <w:r>
-        <w:rPr>
-          <w:rFonts w:ascii="Arial" w:hAnsi="Arial" w:cs="Arial"/>
-          <w:sz w:val="24"/>
-        </w:rPr>
-        <w:t>HiKiddo</w:t>
-      </w:r>
-      <w:proofErr w:type="spellEnd"/>
-      <w:r>
-        <w:rPr>
-          <w:rFonts w:ascii="Arial" w:hAnsi="Arial" w:cs="Arial"/>
-          <w:sz w:val="24"/>
-        </w:rPr>
-        <w:t xml:space="preserve"> is to bridge the distance between parents and children</w:t>
+        <w:t xml:space="preserve"> HiKiddo is to bridge the distance between parents and children</w:t>
       </w:r>
       <w:r>
         <w:rPr>
@@ -4371,23 +4335,7 @@
           <w:rFonts w:ascii="Arial" w:hAnsi="Arial" w:cs="Arial"/>
           <w:sz w:val="24"/>
         </w:rPr>
-        <w:t xml:space="preserve">By achieving these objectives, the </w:t>
-      </w:r>
-      <w:proofErr w:type="spellStart"/>
-      <w:r>
-        <w:rPr>
-          <w:rFonts w:ascii="Arial" w:hAnsi="Arial" w:cs="Arial"/>
-          <w:sz w:val="24"/>
-        </w:rPr>
-        <w:t>HiKiddo</w:t>
-      </w:r>
-      <w:proofErr w:type="spellEnd"/>
-      <w:r>
-        <w:rPr>
-          <w:rFonts w:ascii="Arial" w:hAnsi="Arial" w:cs="Arial"/>
-          <w:sz w:val="24"/>
-        </w:rPr>
-        <w:t xml:space="preserve"> app aims to strengthen family bonds and support the emotional development of children worldwide, tackling the challenges posed by limited parental availability in today's demanding work environment.</w:t>
+        <w:t>By achieving these objectives, the HiKiddo app aims to strengthen family bonds and support the emotional development of children worldwide, tackling the challenges posed by limited parental availability in today's demanding work environment.</w:t>
       </w:r>
     </w:p>
     <w:p>
@@ -5230,7 +5178,23 @@
           <w:bCs/>
           <w:sz w:val="24"/>
         </w:rPr>
-        <w:t>The idea for this project came from noticing that there aren't many apps designed for families. A friend who recently became a dad</w:t>
+        <w:t xml:space="preserve">The idea for this project came from noticing that there </w:t>
+      </w:r>
+      <w:r>
+        <w:rPr>
+          <w:rFonts w:ascii="Arial" w:hAnsi="Arial" w:cs="Arial"/>
+          <w:bCs/>
+          <w:sz w:val="24"/>
+        </w:rPr>
+        <w:t>are no</w:t>
+      </w:r>
+      <w:r>
+        <w:rPr>
+          <w:rFonts w:ascii="Arial" w:hAnsi="Arial" w:cs="Arial"/>
+          <w:bCs/>
+          <w:sz w:val="24"/>
+        </w:rPr>
+        <w:t>t many apps designed for families. A friend who recently became a dad</w:t>
       </w:r>
       <w:r>
         <w:rPr>
@@ -5463,25 +5427,7 @@
           <w:bCs/>
           <w:sz w:val="24"/>
         </w:rPr>
-        <w:t xml:space="preserve"> </w:t>
-      </w:r>
-      <w:proofErr w:type="spellStart"/>
-      <w:r>
-        <w:rPr>
-          <w:rFonts w:ascii="Arial" w:hAnsi="Arial" w:cs="Arial"/>
-          <w:bCs/>
-          <w:sz w:val="24"/>
-        </w:rPr>
-        <w:t>Remento</w:t>
-      </w:r>
-      <w:proofErr w:type="spellEnd"/>
-      <w:r>
-        <w:rPr>
-          <w:rFonts w:ascii="Arial" w:hAnsi="Arial" w:cs="Arial"/>
-          <w:bCs/>
-          <w:sz w:val="24"/>
-        </w:rPr>
-        <w:t>,</w:t>
+        <w:t xml:space="preserve"> Remento,</w:t>
       </w:r>
       <w:r>
         <w:rPr>
@@ -5497,25 +5443,7 @@
           <w:bCs/>
           <w:sz w:val="24"/>
         </w:rPr>
-        <w:t xml:space="preserve"> and </w:t>
-      </w:r>
-      <w:proofErr w:type="spellStart"/>
-      <w:r>
-        <w:rPr>
-          <w:rFonts w:ascii="Arial" w:hAnsi="Arial" w:cs="Arial"/>
-          <w:bCs/>
-          <w:sz w:val="24"/>
-        </w:rPr>
-        <w:t>FamilyAlbum</w:t>
-      </w:r>
-      <w:proofErr w:type="spellEnd"/>
-      <w:r>
-        <w:rPr>
-          <w:rFonts w:ascii="Arial" w:hAnsi="Arial" w:cs="Arial"/>
-          <w:bCs/>
-          <w:sz w:val="24"/>
-        </w:rPr>
-        <w:t>.</w:t>
+        <w:t xml:space="preserve"> and FamilyAlbum.</w:t>
       </w:r>
       <w:r>
         <w:rPr>
@@ -5539,7 +5467,6 @@
         </w:rPr>
       </w:pPr>
       <w:bookmarkStart w:id="14" w:name="_Toc158372808"/>
-      <w:proofErr w:type="spellStart"/>
       <w:r>
         <w:rPr>
           <w:rFonts w:ascii="Arial" w:hAnsi="Arial" w:cs="Arial"/>
@@ -5561,7 +5488,6 @@
         <w:t>emento</w:t>
       </w:r>
       <w:bookmarkEnd w:id="14"/>
-      <w:proofErr w:type="spellEnd"/>
     </w:p>
     <w:p>
       <w:pPr>
@@ -5572,23 +5498,13 @@
           <w:sz w:val="24"/>
         </w:rPr>
       </w:pPr>
-      <w:proofErr w:type="spellStart"/>
-      <w:r>
-        <w:rPr>
-          <w:rFonts w:ascii="Arial" w:hAnsi="Arial" w:cs="Arial"/>
-          <w:bCs/>
-          <w:sz w:val="24"/>
-        </w:rPr>
-        <w:t>Remento</w:t>
-      </w:r>
-      <w:proofErr w:type="spellEnd"/>
-      <w:r>
-        <w:rPr>
-          <w:rFonts w:ascii="Arial" w:hAnsi="Arial" w:cs="Arial"/>
-          <w:bCs/>
-          <w:sz w:val="24"/>
-        </w:rPr>
-        <w:t xml:space="preserve"> is an online platform that helps people save and share important memories with stories </w:t>
+      <w:r>
+        <w:rPr>
+          <w:rFonts w:ascii="Arial" w:hAnsi="Arial" w:cs="Arial"/>
+          <w:bCs/>
+          <w:sz w:val="24"/>
+        </w:rPr>
+        <w:t xml:space="preserve">Remento is an online platform that helps people save and share important memories with stories </w:t>
       </w:r>
       <w:r>
         <w:rPr>
@@ -5604,38 +5520,10 @@
           <w:bCs/>
           <w:sz w:val="24"/>
         </w:rPr>
-        <w:t xml:space="preserve"> media like photos, videos, and sounds. It's especially useful now that physical albums and journals are less common. The app includes a unique "speech-to-story" feature, turning voice recordings into text, making it easier to capture stories. While </w:t>
-      </w:r>
-      <w:proofErr w:type="spellStart"/>
-      <w:r>
-        <w:rPr>
-          <w:rFonts w:ascii="Arial" w:hAnsi="Arial" w:cs="Arial"/>
-          <w:bCs/>
-          <w:sz w:val="24"/>
-        </w:rPr>
-        <w:t>Remento</w:t>
-      </w:r>
-      <w:proofErr w:type="spellEnd"/>
-      <w:r>
-        <w:rPr>
-          <w:rFonts w:ascii="Arial" w:hAnsi="Arial" w:cs="Arial"/>
-          <w:bCs/>
-          <w:sz w:val="24"/>
-        </w:rPr>
-        <w:t xml:space="preserve"> is easy to use, its design, featuring dark tones of green, is more adult-oriented and might not appeal to all ages. Inspired by </w:t>
-      </w:r>
-      <w:proofErr w:type="spellStart"/>
-      <w:r>
-        <w:rPr>
-          <w:rFonts w:ascii="Arial" w:hAnsi="Arial" w:cs="Arial"/>
-          <w:bCs/>
-          <w:sz w:val="24"/>
-        </w:rPr>
-        <w:t>Remento</w:t>
+        <w:t xml:space="preserve"> media like photos, videos, and sounds. It's especially useful now that physical albums and journals are less common. The app includes a unique "speech-to-story" feature, turning voice recordings into text, making it easier to capture stories. While Remento is easy to use, its design, featuring dark tones of green, is more adult-oriented and might not appeal to all ages. Inspired by Remento</w:t>
       </w:r>
       <w:bookmarkStart w:id="15" w:name="OLE_LINK7"/>
       <w:bookmarkStart w:id="16" w:name="OLE_LINK8"/>
-      <w:proofErr w:type="spellEnd"/>
       <w:r>
         <w:rPr>
           <w:rFonts w:ascii="Arial" w:hAnsi="Arial" w:cs="Arial"/>
@@ -5653,43 +5541,7 @@
           <w:bCs/>
           <w:sz w:val="24"/>
         </w:rPr>
-        <w:t xml:space="preserve">including a section for photos and videos is essential for the </w:t>
-      </w:r>
-      <w:proofErr w:type="spellStart"/>
-      <w:r>
-        <w:rPr>
-          <w:rFonts w:ascii="Arial" w:hAnsi="Arial" w:cs="Arial"/>
-          <w:bCs/>
-          <w:sz w:val="24"/>
-        </w:rPr>
-        <w:t>Hikiddo</w:t>
-      </w:r>
-      <w:proofErr w:type="spellEnd"/>
-      <w:r>
-        <w:rPr>
-          <w:rFonts w:ascii="Arial" w:hAnsi="Arial" w:cs="Arial"/>
-          <w:bCs/>
-          <w:sz w:val="24"/>
-        </w:rPr>
-        <w:t xml:space="preserve"> mobile app. What I find most captivating is the speech-to-story feature, and I'm considering adding a similar concept to the </w:t>
-      </w:r>
-      <w:proofErr w:type="spellStart"/>
-      <w:r>
-        <w:rPr>
-          <w:rFonts w:ascii="Arial" w:hAnsi="Arial" w:cs="Arial"/>
-          <w:bCs/>
-          <w:sz w:val="24"/>
-        </w:rPr>
-        <w:t>Hikiddo</w:t>
-      </w:r>
-      <w:proofErr w:type="spellEnd"/>
-      <w:r>
-        <w:rPr>
-          <w:rFonts w:ascii="Arial" w:hAnsi="Arial" w:cs="Arial"/>
-          <w:bCs/>
-          <w:sz w:val="24"/>
-        </w:rPr>
-        <w:t xml:space="preserve"> app in the future. However, it's currently not a top priority for development.</w:t>
+        <w:t>including a section for photos and videos is essential for the Hikiddo mobile app. What I find most captivating is the speech-to-story feature, and I'm considering adding a similar concept to the Hikiddo app in the future. However, it's currently not a top priority for development.</w:t>
       </w:r>
     </w:p>
     <w:p>
@@ -5780,13 +5632,11 @@
       <w:r>
         <w:t xml:space="preserve">- </w:t>
       </w:r>
-      <w:proofErr w:type="spellStart"/>
       <w:proofErr w:type="gramStart"/>
       <w:r>
         <w:t>Remento</w:t>
       </w:r>
       <w:bookmarkEnd w:id="17"/>
-      <w:proofErr w:type="spellEnd"/>
       <w:proofErr w:type="gramEnd"/>
     </w:p>
     <w:p>
@@ -5861,25 +5711,7 @@
           <w:bCs/>
           <w:sz w:val="24"/>
         </w:rPr>
-        <w:t xml:space="preserve">. While Life360 offers real-time location tracking and a unique crash detection system, </w:t>
-      </w:r>
-      <w:proofErr w:type="spellStart"/>
-      <w:r>
-        <w:rPr>
-          <w:rFonts w:ascii="Arial" w:hAnsi="Arial" w:cs="Arial"/>
-          <w:bCs/>
-          <w:sz w:val="24"/>
-        </w:rPr>
-        <w:t>HiKiddo</w:t>
-      </w:r>
-      <w:proofErr w:type="spellEnd"/>
-      <w:r>
-        <w:rPr>
-          <w:rFonts w:ascii="Arial" w:hAnsi="Arial" w:cs="Arial"/>
-          <w:bCs/>
-          <w:sz w:val="24"/>
-        </w:rPr>
-        <w:t xml:space="preserve"> aims to incorporate similar location-based features, ensuring parents can monitor their children’s whereabouts for safety purposes. The user-friendly interface and the tutorial guide of Life360 provide valuable insights into designing an intuitive and </w:t>
+        <w:t xml:space="preserve">. While Life360 offers real-time location tracking and a unique crash detection system, HiKiddo aims to incorporate similar location-based features, ensuring parents can monitor their children’s whereabouts for safety purposes. The user-friendly interface and the tutorial guide of Life360 provide valuable insights into designing an intuitive and </w:t>
       </w:r>
       <w:r>
         <w:rPr>
@@ -5911,25 +5743,7 @@
           <w:bCs/>
           <w:sz w:val="24"/>
         </w:rPr>
-        <w:t xml:space="preserve"> interface for </w:t>
-      </w:r>
-      <w:proofErr w:type="spellStart"/>
-      <w:r>
-        <w:rPr>
-          <w:rFonts w:ascii="Arial" w:hAnsi="Arial" w:cs="Arial"/>
-          <w:bCs/>
-          <w:sz w:val="24"/>
-        </w:rPr>
-        <w:t>HiKiddo</w:t>
-      </w:r>
-      <w:proofErr w:type="spellEnd"/>
-      <w:r>
-        <w:rPr>
-          <w:rFonts w:ascii="Arial" w:hAnsi="Arial" w:cs="Arial"/>
-          <w:bCs/>
-          <w:sz w:val="24"/>
-        </w:rPr>
-        <w:t xml:space="preserve">. The attractive design elements of Life360, such as </w:t>
+        <w:t xml:space="preserve"> interface for HiKiddo. The attractive design elements of Life360, such as </w:t>
       </w:r>
       <w:r>
         <w:rPr>
@@ -5945,25 +5759,7 @@
           <w:bCs/>
           <w:sz w:val="24"/>
         </w:rPr>
-        <w:t xml:space="preserve"> schemes and animations, are aspects </w:t>
-      </w:r>
-      <w:proofErr w:type="spellStart"/>
-      <w:r>
-        <w:rPr>
-          <w:rFonts w:ascii="Arial" w:hAnsi="Arial" w:cs="Arial"/>
-          <w:bCs/>
-          <w:sz w:val="24"/>
-        </w:rPr>
-        <w:t>HiKiddo</w:t>
-      </w:r>
-      <w:proofErr w:type="spellEnd"/>
-      <w:r>
-        <w:rPr>
-          <w:rFonts w:ascii="Arial" w:hAnsi="Arial" w:cs="Arial"/>
-          <w:bCs/>
-          <w:sz w:val="24"/>
-        </w:rPr>
-        <w:t xml:space="preserve"> will adopt to ensure continuous user engagement.</w:t>
+        <w:t xml:space="preserve"> schemes and animations, are aspects HiKiddo will adopt to ensure continuous user engagement.</w:t>
       </w:r>
     </w:p>
     <w:p>
@@ -6111,7 +5907,6 @@
         </w:rPr>
       </w:pPr>
       <w:bookmarkStart w:id="20" w:name="_Toc158372810"/>
-      <w:proofErr w:type="spellStart"/>
       <w:r>
         <w:rPr>
           <w:rFonts w:ascii="Arial" w:hAnsi="Arial" w:cs="Arial"/>
@@ -6124,175 +5919,156 @@
         <w:t>FamilyAlbum</w:t>
       </w:r>
       <w:bookmarkEnd w:id="20"/>
+    </w:p>
+    <w:p>
+      <w:pPr>
+        <w:spacing w:line="276" w:lineRule="auto"/>
+        <w:rPr>
+          <w:rFonts w:ascii="Arial" w:hAnsi="Arial" w:cs="Arial"/>
+          <w:bCs/>
+          <w:sz w:val="24"/>
+        </w:rPr>
+      </w:pPr>
+      <w:proofErr w:type="spellStart"/>
+      <w:r>
+        <w:rPr>
+          <w:rFonts w:ascii="Arial" w:hAnsi="Arial" w:cs="Arial"/>
+          <w:bCs/>
+          <w:sz w:val="24"/>
+        </w:rPr>
+        <w:t>FamilyAlbum's</w:t>
+      </w:r>
       <w:proofErr w:type="spellEnd"/>
+      <w:r>
+        <w:rPr>
+          <w:rFonts w:ascii="Arial" w:hAnsi="Arial" w:cs="Arial"/>
+          <w:bCs/>
+          <w:sz w:val="24"/>
+        </w:rPr>
+        <w:t xml:space="preserve"> objective of sharing and </w:t>
+      </w:r>
+      <w:r>
+        <w:rPr>
+          <w:rFonts w:ascii="Arial" w:hAnsi="Arial" w:cs="Arial"/>
+          <w:bCs/>
+          <w:sz w:val="24"/>
+        </w:rPr>
+        <w:t>organising</w:t>
+      </w:r>
+      <w:r>
+        <w:rPr>
+          <w:rFonts w:ascii="Arial" w:hAnsi="Arial" w:cs="Arial"/>
+          <w:bCs/>
+          <w:sz w:val="24"/>
+        </w:rPr>
+        <w:t xml:space="preserve"> family moments resonates with </w:t>
+      </w:r>
+      <w:proofErr w:type="spellStart"/>
+      <w:r>
+        <w:rPr>
+          <w:rFonts w:ascii="Arial" w:hAnsi="Arial" w:cs="Arial"/>
+          <w:bCs/>
+          <w:sz w:val="24"/>
+        </w:rPr>
+        <w:t>HiKiddo’s</w:t>
+      </w:r>
+      <w:proofErr w:type="spellEnd"/>
+      <w:r>
+        <w:rPr>
+          <w:rFonts w:ascii="Arial" w:hAnsi="Arial" w:cs="Arial"/>
+          <w:bCs/>
+          <w:sz w:val="24"/>
+        </w:rPr>
+        <w:t xml:space="preserve"> aim to strengthen family bonds. HiKiddo plans to take inspiration from </w:t>
+      </w:r>
+      <w:proofErr w:type="spellStart"/>
+      <w:r>
+        <w:rPr>
+          <w:rFonts w:ascii="Arial" w:hAnsi="Arial" w:cs="Arial"/>
+          <w:bCs/>
+          <w:sz w:val="24"/>
+        </w:rPr>
+        <w:t>FamilyAlbum's</w:t>
+      </w:r>
+      <w:proofErr w:type="spellEnd"/>
+      <w:r>
+        <w:rPr>
+          <w:rFonts w:ascii="Arial" w:hAnsi="Arial" w:cs="Arial"/>
+          <w:bCs/>
+          <w:sz w:val="24"/>
+        </w:rPr>
+        <w:t xml:space="preserve"> photo and video sharing feature but will expand it to include interactive </w:t>
+      </w:r>
+      <w:r>
+        <w:rPr>
+          <w:rFonts w:ascii="Arial" w:hAnsi="Arial" w:cs="Arial"/>
+          <w:bCs/>
+          <w:sz w:val="24"/>
+        </w:rPr>
+        <w:t>elements</w:t>
+      </w:r>
+      <w:r>
+        <w:rPr>
+          <w:rFonts w:ascii="Arial" w:hAnsi="Arial" w:cs="Arial"/>
+          <w:bCs/>
+          <w:sz w:val="24"/>
+        </w:rPr>
+        <w:t xml:space="preserve"> like voice </w:t>
+      </w:r>
+      <w:r>
+        <w:rPr>
+          <w:rFonts w:ascii="Arial" w:hAnsi="Arial" w:cs="Arial"/>
+          <w:bCs/>
+          <w:sz w:val="24"/>
+        </w:rPr>
+        <w:t>recording</w:t>
+      </w:r>
+      <w:r>
+        <w:rPr>
+          <w:rFonts w:ascii="Arial" w:hAnsi="Arial" w:cs="Arial"/>
+          <w:bCs/>
+          <w:sz w:val="24"/>
+        </w:rPr>
+        <w:t xml:space="preserve">, </w:t>
+      </w:r>
+      <w:r>
+        <w:rPr>
+          <w:rFonts w:ascii="Arial" w:hAnsi="Arial" w:cs="Arial"/>
+          <w:bCs/>
+          <w:sz w:val="24"/>
+        </w:rPr>
+        <w:t xml:space="preserve">creating other ways to interact and create </w:t>
+      </w:r>
+      <w:r>
+        <w:rPr>
+          <w:rFonts w:ascii="Arial" w:hAnsi="Arial" w:cs="Arial"/>
+          <w:bCs/>
+          <w:sz w:val="24"/>
+        </w:rPr>
+        <w:t>personal and memorable</w:t>
+      </w:r>
+      <w:r>
+        <w:rPr>
+          <w:rFonts w:ascii="Arial" w:hAnsi="Arial" w:cs="Arial"/>
+          <w:bCs/>
+          <w:sz w:val="24"/>
+        </w:rPr>
+        <w:t xml:space="preserve"> moments</w:t>
+      </w:r>
+      <w:r>
+        <w:rPr>
+          <w:rFonts w:ascii="Arial" w:hAnsi="Arial" w:cs="Arial"/>
+          <w:bCs/>
+          <w:sz w:val="24"/>
+        </w:rPr>
+        <w:t>.</w:t>
+      </w:r>
     </w:p>
     <w:p>
       <w:pPr>
         <w:spacing w:line="276" w:lineRule="auto"/>
         <w:rPr>
           <w:rFonts w:ascii="Arial" w:hAnsi="Arial" w:cs="Arial"/>
-          <w:bCs/>
-          <w:sz w:val="24"/>
-        </w:rPr>
-      </w:pPr>
-      <w:proofErr w:type="spellStart"/>
-      <w:r>
-        <w:rPr>
-          <w:rFonts w:ascii="Arial" w:hAnsi="Arial" w:cs="Arial"/>
-          <w:bCs/>
-          <w:sz w:val="24"/>
-        </w:rPr>
-        <w:t>FamilyAlbum's</w:t>
-      </w:r>
-      <w:proofErr w:type="spellEnd"/>
-      <w:r>
-        <w:rPr>
-          <w:rFonts w:ascii="Arial" w:hAnsi="Arial" w:cs="Arial"/>
-          <w:bCs/>
-          <w:sz w:val="24"/>
-        </w:rPr>
-        <w:t xml:space="preserve"> objective of sharing and </w:t>
-      </w:r>
-      <w:r>
-        <w:rPr>
-          <w:rFonts w:ascii="Arial" w:hAnsi="Arial" w:cs="Arial"/>
-          <w:bCs/>
-          <w:sz w:val="24"/>
-        </w:rPr>
-        <w:t>organising</w:t>
-      </w:r>
-      <w:r>
-        <w:rPr>
-          <w:rFonts w:ascii="Arial" w:hAnsi="Arial" w:cs="Arial"/>
-          <w:bCs/>
-          <w:sz w:val="24"/>
-        </w:rPr>
-        <w:t xml:space="preserve"> family moments resonates with </w:t>
-      </w:r>
-      <w:proofErr w:type="spellStart"/>
-      <w:r>
-        <w:rPr>
-          <w:rFonts w:ascii="Arial" w:hAnsi="Arial" w:cs="Arial"/>
-          <w:bCs/>
-          <w:sz w:val="24"/>
-        </w:rPr>
-        <w:t>HiKiddo’s</w:t>
-      </w:r>
-      <w:proofErr w:type="spellEnd"/>
-      <w:r>
-        <w:rPr>
-          <w:rFonts w:ascii="Arial" w:hAnsi="Arial" w:cs="Arial"/>
-          <w:bCs/>
-          <w:sz w:val="24"/>
-        </w:rPr>
-        <w:t xml:space="preserve"> aim to strengthen family bonds. </w:t>
-      </w:r>
-      <w:proofErr w:type="spellStart"/>
-      <w:r>
-        <w:rPr>
-          <w:rFonts w:ascii="Arial" w:hAnsi="Arial" w:cs="Arial"/>
-          <w:bCs/>
-          <w:sz w:val="24"/>
-        </w:rPr>
-        <w:t>HiKiddo</w:t>
-      </w:r>
-      <w:proofErr w:type="spellEnd"/>
-      <w:r>
-        <w:rPr>
-          <w:rFonts w:ascii="Arial" w:hAnsi="Arial" w:cs="Arial"/>
-          <w:bCs/>
-          <w:sz w:val="24"/>
-        </w:rPr>
-        <w:t xml:space="preserve"> plans to take inspiration from </w:t>
-      </w:r>
-      <w:proofErr w:type="spellStart"/>
-      <w:r>
-        <w:rPr>
-          <w:rFonts w:ascii="Arial" w:hAnsi="Arial" w:cs="Arial"/>
-          <w:bCs/>
-          <w:sz w:val="24"/>
-        </w:rPr>
-        <w:t>FamilyAlbum's</w:t>
-      </w:r>
-      <w:proofErr w:type="spellEnd"/>
-      <w:r>
-        <w:rPr>
-          <w:rFonts w:ascii="Arial" w:hAnsi="Arial" w:cs="Arial"/>
-          <w:bCs/>
-          <w:sz w:val="24"/>
-        </w:rPr>
-        <w:t xml:space="preserve"> photo and video sharing feature but will expand it to include interactive </w:t>
-      </w:r>
-      <w:r>
-        <w:rPr>
-          <w:rFonts w:ascii="Arial" w:hAnsi="Arial" w:cs="Arial"/>
-          <w:bCs/>
-          <w:sz w:val="24"/>
-        </w:rPr>
-        <w:t>elements</w:t>
-      </w:r>
-      <w:r>
-        <w:rPr>
-          <w:rFonts w:ascii="Arial" w:hAnsi="Arial" w:cs="Arial"/>
-          <w:bCs/>
-          <w:sz w:val="24"/>
-        </w:rPr>
-        <w:t xml:space="preserve"> like voice </w:t>
-      </w:r>
-      <w:r>
-        <w:rPr>
-          <w:rFonts w:ascii="Arial" w:hAnsi="Arial" w:cs="Arial"/>
-          <w:bCs/>
-          <w:sz w:val="24"/>
-        </w:rPr>
-        <w:t>recording</w:t>
-      </w:r>
-      <w:r>
-        <w:rPr>
-          <w:rFonts w:ascii="Arial" w:hAnsi="Arial" w:cs="Arial"/>
-          <w:bCs/>
-          <w:sz w:val="24"/>
-        </w:rPr>
-        <w:t xml:space="preserve">, </w:t>
-      </w:r>
-      <w:r>
-        <w:rPr>
-          <w:rFonts w:ascii="Arial" w:hAnsi="Arial" w:cs="Arial"/>
-          <w:bCs/>
-          <w:sz w:val="24"/>
-        </w:rPr>
-        <w:t xml:space="preserve">creating other ways to interact and create </w:t>
-      </w:r>
-      <w:r>
-        <w:rPr>
-          <w:rFonts w:ascii="Arial" w:hAnsi="Arial" w:cs="Arial"/>
-          <w:bCs/>
-          <w:sz w:val="24"/>
-        </w:rPr>
-        <w:t>personal and memorable</w:t>
-      </w:r>
-      <w:r>
-        <w:rPr>
-          <w:rFonts w:ascii="Arial" w:hAnsi="Arial" w:cs="Arial"/>
-          <w:bCs/>
-          <w:sz w:val="24"/>
-        </w:rPr>
-        <w:t xml:space="preserve"> moments</w:t>
-      </w:r>
-      <w:r>
-        <w:rPr>
-          <w:rFonts w:ascii="Arial" w:hAnsi="Arial" w:cs="Arial"/>
-          <w:bCs/>
-          <w:sz w:val="24"/>
-        </w:rPr>
-        <w:t>.</w:t>
-      </w:r>
-    </w:p>
-    <w:p>
-      <w:pPr>
-        <w:spacing w:line="276" w:lineRule="auto"/>
-        <w:rPr>
-          <w:rFonts w:ascii="Arial" w:hAnsi="Arial" w:cs="Arial"/>
           <w:sz w:val="24"/>
         </w:rPr>
       </w:pPr>
@@ -6315,23 +6091,7 @@
           <w:rFonts w:ascii="Arial" w:hAnsi="Arial" w:cs="Arial"/>
           <w:sz w:val="24"/>
         </w:rPr>
-        <w:t xml:space="preserve"> Life360 and </w:t>
-      </w:r>
-      <w:proofErr w:type="spellStart"/>
-      <w:r>
-        <w:rPr>
-          <w:rFonts w:ascii="Arial" w:hAnsi="Arial" w:cs="Arial"/>
-          <w:sz w:val="24"/>
-        </w:rPr>
-        <w:t>FamilyAlbum</w:t>
-      </w:r>
-      <w:proofErr w:type="spellEnd"/>
-      <w:r>
-        <w:rPr>
-          <w:rFonts w:ascii="Arial" w:hAnsi="Arial" w:cs="Arial"/>
-          <w:sz w:val="24"/>
-        </w:rPr>
-        <w:t>, I have acquired crucial insights into their functionality, user interface, and design. These insights will be merged with my innovative ideas and personal perspectives to develop a unique and distinctive application.</w:t>
+        <w:t xml:space="preserve"> Life360 and FamilyAlbum, I have acquired crucial insights into their functionality, user interface, and design. These insights will be merged with my innovative ideas and personal perspectives to develop a unique and distinctive application.</w:t>
       </w:r>
     </w:p>
     <w:p>
@@ -6430,27 +6190,241 @@
       <w:r>
         <w:t xml:space="preserve">- </w:t>
       </w:r>
-      <w:proofErr w:type="spellStart"/>
       <w:proofErr w:type="gramStart"/>
       <w:r>
         <w:t>FamilyAlbum</w:t>
       </w:r>
       <w:bookmarkEnd w:id="21"/>
-      <w:proofErr w:type="spellEnd"/>
       <w:proofErr w:type="gramEnd"/>
     </w:p>
     <w:p>
       <w:pPr>
         <w:spacing w:before="0" w:after="0"/>
-        <w:jc w:val="center"/>
-        <w:rPr>
-          <w:rFonts w:ascii="Arial" w:eastAsiaTheme="majorEastAsia" w:hAnsi="Arial" w:cs="Arial"/>
-          <w:b/>
-          <w:bCs/>
-          <w:sz w:val="28"/>
-          <w:szCs w:val="28"/>
-        </w:rPr>
-      </w:pPr>
+        <w:jc w:val="left"/>
+        <w:rPr>
+          <w:rFonts w:ascii="Arial" w:hAnsi="Arial" w:cs="Arial"/>
+          <w:sz w:val="24"/>
+        </w:rPr>
+      </w:pPr>
+      <w:r>
+        <w:rPr>
+          <w:rFonts w:ascii="Arial" w:hAnsi="Arial" w:cs="Arial"/>
+          <w:sz w:val="24"/>
+        </w:rPr>
+        <w:br w:type="page"/>
+      </w:r>
+    </w:p>
+    <w:p>
+      <w:pPr>
+        <w:spacing w:before="0" w:after="0"/>
+        <w:jc w:val="left"/>
+        <w:rPr>
+          <w:rFonts w:ascii="Arial" w:hAnsi="Arial" w:cs="Arial"/>
+          <w:sz w:val="24"/>
+        </w:rPr>
+      </w:pPr>
+      <w:r>
+        <w:rPr>
+          <w:rFonts w:ascii="Arial" w:hAnsi="Arial" w:cs="Arial"/>
+          <w:sz w:val="24"/>
+        </w:rPr>
+        <w:lastRenderedPageBreak/>
+        <w:t>The review of these family-oriented applications provided me with specific inspirations and ideas for the development of the design of the Hikiddo app.</w:t>
+      </w:r>
+    </w:p>
+    <w:p>
+      <w:pPr>
+        <w:spacing w:before="0" w:after="0"/>
+        <w:jc w:val="left"/>
+        <w:rPr>
+          <w:rFonts w:ascii="Arial" w:hAnsi="Arial" w:cs="Arial"/>
+          <w:sz w:val="24"/>
+        </w:rPr>
+      </w:pPr>
+    </w:p>
+    <w:p>
+      <w:pPr>
+        <w:spacing w:before="0" w:after="0"/>
+        <w:jc w:val="left"/>
+        <w:rPr>
+          <w:rFonts w:ascii="Arial" w:hAnsi="Arial" w:cs="Arial"/>
+          <w:sz w:val="24"/>
+        </w:rPr>
+      </w:pPr>
+      <w:r>
+        <w:rPr>
+          <w:rFonts w:ascii="Arial" w:hAnsi="Arial" w:cs="Arial"/>
+          <w:sz w:val="24"/>
+        </w:rPr>
+        <w:t>Life360 Inspiration:</w:t>
+      </w:r>
+    </w:p>
+    <w:p>
+      <w:pPr>
+        <w:spacing w:before="0" w:after="0"/>
+        <w:jc w:val="left"/>
+        <w:rPr>
+          <w:rFonts w:ascii="Arial" w:hAnsi="Arial" w:cs="Arial"/>
+          <w:sz w:val="24"/>
+        </w:rPr>
+      </w:pPr>
+      <w:r>
+        <w:rPr>
+          <w:rFonts w:ascii="Arial" w:hAnsi="Arial" w:cs="Arial"/>
+          <w:sz w:val="24"/>
+        </w:rPr>
+        <w:t xml:space="preserve">User-friendly interface and attractive </w:t>
+      </w:r>
+      <w:r>
+        <w:rPr>
+          <w:rFonts w:ascii="Arial" w:hAnsi="Arial" w:cs="Arial"/>
+          <w:sz w:val="24"/>
+        </w:rPr>
+        <w:t>colour</w:t>
+      </w:r>
+      <w:r>
+        <w:rPr>
+          <w:rFonts w:ascii="Arial" w:hAnsi="Arial" w:cs="Arial"/>
+          <w:sz w:val="24"/>
+        </w:rPr>
+        <w:t xml:space="preserve"> schemes provid</w:t>
+      </w:r>
+      <w:r>
+        <w:rPr>
+          <w:rFonts w:ascii="Arial" w:hAnsi="Arial" w:cs="Arial"/>
+          <w:sz w:val="24"/>
+        </w:rPr>
+        <w:t>ing</w:t>
+      </w:r>
+      <w:r>
+        <w:rPr>
+          <w:rFonts w:ascii="Arial" w:hAnsi="Arial" w:cs="Arial"/>
+          <w:sz w:val="24"/>
+        </w:rPr>
+        <w:t xml:space="preserve"> insights into designing an intuitive and engaging interface for HiKiddo.</w:t>
+      </w:r>
+    </w:p>
+    <w:p>
+      <w:pPr>
+        <w:spacing w:before="0" w:after="0"/>
+        <w:jc w:val="left"/>
+        <w:rPr>
+          <w:rFonts w:ascii="Arial" w:hAnsi="Arial" w:cs="Arial"/>
+          <w:sz w:val="24"/>
+        </w:rPr>
+      </w:pPr>
+      <w:r>
+        <w:rPr>
+          <w:rFonts w:ascii="Arial" w:hAnsi="Arial" w:cs="Arial"/>
+          <w:sz w:val="24"/>
+        </w:rPr>
+        <w:t>Inspired by Life360, the incorporation of a digital location feature is aimed at enhancing family safety within the HiKiddo app.</w:t>
+      </w:r>
+    </w:p>
+    <w:p>
+      <w:pPr>
+        <w:spacing w:before="0" w:after="0"/>
+        <w:jc w:val="left"/>
+        <w:rPr>
+          <w:rFonts w:ascii="Arial" w:hAnsi="Arial" w:cs="Arial"/>
+          <w:sz w:val="24"/>
+        </w:rPr>
+      </w:pPr>
+    </w:p>
+    <w:p>
+      <w:pPr>
+        <w:spacing w:before="0" w:after="0"/>
+        <w:jc w:val="left"/>
+        <w:rPr>
+          <w:rFonts w:ascii="Arial" w:hAnsi="Arial" w:cs="Arial"/>
+          <w:sz w:val="24"/>
+        </w:rPr>
+      </w:pPr>
+      <w:r>
+        <w:rPr>
+          <w:rFonts w:ascii="Arial" w:hAnsi="Arial" w:cs="Arial"/>
+          <w:sz w:val="24"/>
+        </w:rPr>
+        <w:t>FamilyAlbum Inspiration:</w:t>
+      </w:r>
+    </w:p>
+    <w:p>
+      <w:pPr>
+        <w:spacing w:before="0" w:after="0"/>
+        <w:jc w:val="left"/>
+        <w:rPr>
+          <w:rFonts w:ascii="Arial" w:hAnsi="Arial" w:cs="Arial"/>
+          <w:sz w:val="24"/>
+        </w:rPr>
+      </w:pPr>
+      <w:r>
+        <w:rPr>
+          <w:rFonts w:ascii="Arial" w:hAnsi="Arial" w:cs="Arial"/>
+          <w:sz w:val="24"/>
+        </w:rPr>
+        <w:t>Influenced by FamilyAlbum, the feature for sharing and organizing family moments aims to create memorable experiences, allowing the entire family group access to photos and videos.</w:t>
+      </w:r>
+    </w:p>
+    <w:p>
+      <w:pPr>
+        <w:spacing w:before="0" w:after="0"/>
+        <w:jc w:val="left"/>
+        <w:rPr>
+          <w:rFonts w:ascii="Arial" w:hAnsi="Arial" w:cs="Arial"/>
+          <w:sz w:val="24"/>
+        </w:rPr>
+      </w:pPr>
+    </w:p>
+    <w:p>
+      <w:pPr>
+        <w:spacing w:before="0" w:after="0"/>
+        <w:jc w:val="left"/>
+        <w:rPr>
+          <w:rFonts w:ascii="Arial" w:hAnsi="Arial" w:cs="Arial"/>
+          <w:sz w:val="24"/>
+        </w:rPr>
+      </w:pPr>
+      <w:r>
+        <w:rPr>
+          <w:rFonts w:ascii="Arial" w:hAnsi="Arial" w:cs="Arial"/>
+          <w:sz w:val="24"/>
+        </w:rPr>
+        <w:t>Remento Inspiration:</w:t>
+      </w:r>
+    </w:p>
+    <w:p>
+      <w:pPr>
+        <w:spacing w:before="0" w:after="0"/>
+        <w:jc w:val="left"/>
+        <w:rPr>
+          <w:rFonts w:ascii="Arial" w:hAnsi="Arial" w:cs="Arial"/>
+          <w:sz w:val="24"/>
+        </w:rPr>
+      </w:pPr>
+      <w:r>
+        <w:rPr>
+          <w:rFonts w:ascii="Arial" w:hAnsi="Arial" w:cs="Arial"/>
+          <w:sz w:val="24"/>
+        </w:rPr>
+        <w:t>Inspired by Remento, a section for voice recordings is planned, alongside a dedicated space for uploading photos and videos.</w:t>
+      </w:r>
+    </w:p>
+    <w:p>
+      <w:pPr>
+        <w:spacing w:before="0" w:after="0"/>
+        <w:jc w:val="left"/>
+        <w:rPr>
+          <w:rFonts w:ascii="Arial" w:hAnsi="Arial" w:cs="Arial"/>
+          <w:sz w:val="24"/>
+        </w:rPr>
+      </w:pPr>
+      <w:r>
+        <w:rPr>
+          <w:rFonts w:ascii="Arial" w:hAnsi="Arial" w:cs="Arial"/>
+          <w:sz w:val="24"/>
+        </w:rPr>
+        <w:t>Remento also introduces the potential for future development with a speech-to-text feature, converting voice recordings into written narratives, to enhance storytelling within the app.</w:t>
+      </w:r>
       <w:r>
         <w:rPr>
           <w:rFonts w:ascii="Arial" w:hAnsi="Arial" w:cs="Arial"/>
@@ -9551,23 +9525,7 @@
           <w:rFonts w:ascii="Arial" w:hAnsi="Arial" w:cs="Arial"/>
           <w:sz w:val="24"/>
         </w:rPr>
-        <w:t xml:space="preserve">Here's an explanation of the various components and processes shown in the context diagram for the </w:t>
-      </w:r>
-      <w:proofErr w:type="spellStart"/>
-      <w:r>
-        <w:rPr>
-          <w:rFonts w:ascii="Arial" w:hAnsi="Arial" w:cs="Arial"/>
-          <w:sz w:val="24"/>
-        </w:rPr>
-        <w:t>Hikiddo</w:t>
-      </w:r>
-      <w:proofErr w:type="spellEnd"/>
-      <w:r>
-        <w:rPr>
-          <w:rFonts w:ascii="Arial" w:hAnsi="Arial" w:cs="Arial"/>
-          <w:sz w:val="24"/>
-        </w:rPr>
-        <w:t xml:space="preserve"> mobile app system:</w:t>
+        <w:t>Here's an explanation of the various components and processes shown in the context diagram for the Hikiddo mobile app system:</w:t>
       </w:r>
     </w:p>
     <w:p>
@@ -9617,23 +9575,7 @@
           <w:rFonts w:ascii="Arial" w:hAnsi="Arial" w:cs="Arial"/>
           <w:sz w:val="24"/>
         </w:rPr>
-        <w:t xml:space="preserve"> with the </w:t>
-      </w:r>
-      <w:proofErr w:type="spellStart"/>
-      <w:r>
-        <w:rPr>
-          <w:rFonts w:ascii="Arial" w:hAnsi="Arial" w:cs="Arial"/>
-          <w:sz w:val="24"/>
-        </w:rPr>
-        <w:t>Hikiddo</w:t>
-      </w:r>
-      <w:proofErr w:type="spellEnd"/>
-      <w:r>
-        <w:rPr>
-          <w:rFonts w:ascii="Arial" w:hAnsi="Arial" w:cs="Arial"/>
-          <w:sz w:val="24"/>
-        </w:rPr>
-        <w:t xml:space="preserve"> mobile app system.</w:t>
+        <w:t xml:space="preserve"> with the Hikiddo mobile app system.</w:t>
       </w:r>
     </w:p>
     <w:p>
@@ -9655,7 +9597,6 @@
           <w:sz w:val="24"/>
         </w:rPr>
       </w:pPr>
-      <w:proofErr w:type="spellStart"/>
       <w:r>
         <w:rPr>
           <w:rFonts w:ascii="Arial" w:hAnsi="Arial" w:cs="Arial"/>
@@ -9664,17 +9605,7 @@
           <w:sz w:val="24"/>
         </w:rPr>
         <w:lastRenderedPageBreak/>
-        <w:t>Hikiddo</w:t>
-      </w:r>
-      <w:proofErr w:type="spellEnd"/>
-      <w:r>
-        <w:rPr>
-          <w:rFonts w:ascii="Arial" w:hAnsi="Arial" w:cs="Arial"/>
-          <w:b/>
-          <w:bCs/>
-          <w:sz w:val="24"/>
-        </w:rPr>
-        <w:t xml:space="preserve"> Mobile App - System:</w:t>
+        <w:t>Hikiddo Mobile App - System:</w:t>
       </w:r>
       <w:r>
         <w:rPr>

</xml_diff>